<commit_message>
Update doc with answers for TMO
</commit_message>
<xml_diff>
--- a/TMO/Разбор вопросов на зачёт.docx
+++ b/TMO/Разбор вопросов на зачёт.docx
@@ -29,15 +29,7 @@
           <w:color w:val="202122"/>
           <w:shd w:val="clear" w:color="auto" w:fill="FFFFFF"/>
         </w:rPr>
-        <w:t> — последовательность событий, которые наступают в случайные моменты времени</w:t>
-      </w:r>
-      <w:r>
-        <w:rPr>
-          <w:rFonts w:cstheme="minorHAnsi"/>
-          <w:color w:val="202122"/>
-          <w:shd w:val="clear" w:color="auto" w:fill="FFFFFF"/>
-        </w:rPr>
-        <w:t>.</w:t>
+        <w:t> — последовательность событий, которые наступают в случайные моменты времени.</w:t>
       </w:r>
     </w:p>
     <w:p>
@@ -131,13 +123,7 @@
         <w:rPr>
           <w:rFonts w:cstheme="minorHAnsi"/>
         </w:rPr>
-        <w:t>, если его вероятностные характеристики не зависят от выбора начала отсчета или, боле конкретно, если вероятность попадания того или другого числа событий на любой интервал времени зависит только от длины τ этого интервала и не зависит от того, где</w:t>
-      </w:r>
-      <w:r>
-        <w:rPr>
-          <w:rFonts w:cstheme="minorHAnsi"/>
-        </w:rPr>
-        <w:t xml:space="preserve"> именно на оси 0, t он расположен</w:t>
+        <w:t>, если его вероятностные характеристики не зависят от выбора начала отсчета или, боле конкретно, если вероятность попадания того или другого числа событий на любой интервал времени зависит только от длины τ этого интервала и не зависит от того, где именно на оси 0, t он расположен</w:t>
       </w:r>
       <w:r>
         <w:rPr>
@@ -392,19 +378,7 @@
         <w:rPr>
           <w:rFonts w:cstheme="minorHAnsi"/>
         </w:rPr>
-        <w:t>)</w:t>
-      </w:r>
-      <w:r>
-        <w:rPr>
-          <w:rFonts w:cstheme="minorHAnsi"/>
-        </w:rPr>
-        <w:t xml:space="preserve">, </w:t>
-      </w:r>
-      <w:r>
-        <w:rPr>
-          <w:rFonts w:cstheme="minorHAnsi"/>
-        </w:rPr>
-        <w:t>где o(</w:t>
+        <w:t>), где o(</w:t>
       </w:r>
       <w:proofErr w:type="spellStart"/>
       <w:r>
@@ -603,15 +577,7 @@
           <w:color w:val="202122"/>
           <w:shd w:val="clear" w:color="auto" w:fill="FFFFFF"/>
         </w:rPr>
-        <w:t> — поток событий, обладающий свойствами стационарности, ординарности и отсутствия последействия</w:t>
-      </w:r>
-      <w:r>
-        <w:rPr>
-          <w:rFonts w:cstheme="minorHAnsi"/>
-          <w:color w:val="202122"/>
-          <w:shd w:val="clear" w:color="auto" w:fill="FFFFFF"/>
-        </w:rPr>
-        <w:t>.</w:t>
+        <w:t> — поток событий, обладающий свойствами стационарности, ординарности и отсутствия последействия.</w:t>
       </w:r>
       <w:r>
         <w:rPr>
@@ -772,31 +738,7 @@
         <w:rPr>
           <w:rFonts w:cstheme="minorHAnsi"/>
         </w:rPr>
-        <w:t>Если поток событий</w:t>
-      </w:r>
-      <w:r>
-        <w:rPr>
-          <w:rFonts w:cstheme="minorHAnsi"/>
-        </w:rPr>
-        <w:t xml:space="preserve"> </w:t>
-      </w:r>
-      <w:r>
-        <w:rPr>
-          <w:rFonts w:cstheme="minorHAnsi"/>
-        </w:rPr>
-        <w:t>- прос</w:t>
-      </w:r>
-      <w:r>
-        <w:rPr>
-          <w:rFonts w:cstheme="minorHAnsi"/>
-        </w:rPr>
-        <w:t xml:space="preserve">тейший, то распределение длин </w:t>
-      </w:r>
-      <w:r>
-        <w:rPr>
-          <w:rFonts w:cstheme="minorHAnsi"/>
-        </w:rPr>
-        <w:t xml:space="preserve">интервалов </w:t>
+        <w:t xml:space="preserve">Если поток событий - простейший, то распределение длин интервалов </w:t>
       </w:r>
       <w:proofErr w:type="spellStart"/>
       <w:r>
@@ -810,19 +752,7 @@
         <w:rPr>
           <w:rFonts w:cstheme="minorHAnsi"/>
         </w:rPr>
-        <w:t xml:space="preserve"> между поступлениями любой пары соседних событий (т.е. для любого n)</w:t>
-      </w:r>
-      <w:r>
-        <w:rPr>
-          <w:rFonts w:cstheme="minorHAnsi"/>
-        </w:rPr>
-        <w:t xml:space="preserve"> </w:t>
-      </w:r>
-      <w:r>
-        <w:rPr>
-          <w:rFonts w:cstheme="minorHAnsi"/>
-        </w:rPr>
-        <w:t xml:space="preserve">- показательное (экспоненциальное) с параметром λ, равным интенсивности потока. T € </w:t>
+        <w:t xml:space="preserve"> между поступлениями любой пары соседних событий (т.е. для любого n) - показательное (экспоненциальное) с параметром λ, равным интенсивности потока. T € </w:t>
       </w:r>
       <w:proofErr w:type="spellStart"/>
       <w:r>
@@ -948,19 +878,7 @@
         <w:rPr>
           <w:rFonts w:cstheme="minorHAnsi"/>
         </w:rPr>
-        <w:t>, тог</w:t>
-      </w:r>
-      <w:r>
-        <w:rPr>
-          <w:rFonts w:cstheme="minorHAnsi"/>
-        </w:rPr>
-        <w:t>да</w:t>
-      </w:r>
-      <w:r>
-        <w:rPr>
-          <w:rFonts w:cstheme="minorHAnsi"/>
-        </w:rPr>
-        <w:t xml:space="preserve"> M(t, </w:t>
+        <w:t xml:space="preserve">, тогда M(t, </w:t>
       </w:r>
       <w:proofErr w:type="spellStart"/>
       <w:r>
@@ -1100,13 +1018,7 @@
         <w:rPr>
           <w:rFonts w:cstheme="minorHAnsi"/>
         </w:rPr>
-        <w:t>)</w:t>
-      </w:r>
-      <w:r>
-        <w:rPr>
-          <w:rFonts w:cstheme="minorHAnsi"/>
-        </w:rPr>
-        <w:t>.</w:t>
+        <w:t>).</w:t>
       </w:r>
     </w:p>
     <w:p>
@@ -1903,10 +1815,7 @@
       </w:r>
       <w:proofErr w:type="gramEnd"/>
       <w:r>
-        <w:t xml:space="preserve"> = 1/ET</w:t>
-      </w:r>
-      <w:r>
-        <w:t>.</w:t>
+        <w:t xml:space="preserve"> = 1/ET.</w:t>
       </w:r>
     </w:p>
     <w:p>
@@ -1978,13 +1887,7 @@
       </w:r>
       <w:proofErr w:type="spellEnd"/>
       <w:r>
-        <w:t xml:space="preserve"> , имеющих показательное распределение с параметром λ – инт</w:t>
-      </w:r>
-      <w:r>
-        <w:t xml:space="preserve">енсивность простейшего потока. </w:t>
-      </w:r>
-      <w:r>
-        <w:t xml:space="preserve"> Из этого следует, что поток Эрланга является </w:t>
+        <w:t xml:space="preserve"> , имеющих показательное распределение с параметром λ – интенсивность простейшего потока.  Из этого следует, что поток Эрланга является </w:t>
       </w:r>
       <w:proofErr w:type="spellStart"/>
       <w:r>
@@ -2028,28 +1931,1242 @@
         <w:t>Случайным процессом</w:t>
       </w:r>
       <w:r>
+        <w:t xml:space="preserve"> X(t) называется функция, значение которой при любом фиксированном t = t0 является случайной величиной, которую будем называть сечением случайного процесса в момент времени t.</w:t>
+      </w:r>
+      <w:r>
         <w:t xml:space="preserve"> </w:t>
+      </w:r>
+      <w:r>
+        <w:t xml:space="preserve">Из определения следует, что </w:t>
+      </w:r>
+      <w:proofErr w:type="spellStart"/>
+      <w:r>
+        <w:t>c.п</w:t>
+      </w:r>
+      <w:proofErr w:type="spellEnd"/>
+      <w:r>
+        <w:t>. X(t)</w:t>
+      </w:r>
+      <w:r>
+        <w:t xml:space="preserve"> есть функция двух переменных •</w:t>
+      </w:r>
+      <w:r>
+        <w:t>X(t) = φ(</w:t>
+      </w:r>
+      <w:proofErr w:type="spellStart"/>
+      <w:proofErr w:type="gramStart"/>
+      <w:r>
+        <w:t>ω,t</w:t>
+      </w:r>
+      <w:proofErr w:type="spellEnd"/>
+      <w:proofErr w:type="gramEnd"/>
+      <w:r>
+        <w:t>), ω ϵ Ω, t ϵ T, φ(</w:t>
+      </w:r>
+      <w:proofErr w:type="spellStart"/>
+      <w:r>
+        <w:t>ω,t</w:t>
+      </w:r>
+      <w:proofErr w:type="spellEnd"/>
+      <w:r>
+        <w:t xml:space="preserve">) ϵ G </w:t>
+      </w:r>
+      <w:r>
+        <w:rPr>
+          <w:rFonts w:ascii="Cambria Math" w:hAnsi="Cambria Math" w:cs="Cambria Math"/>
+        </w:rPr>
+        <w:t>⊂</w:t>
+      </w:r>
+      <w:r>
+        <w:t xml:space="preserve"> R+, </w:t>
+      </w:r>
+      <w:r>
+        <w:t xml:space="preserve">где Ω - пространство элементарных событий; Т- множество значений аргумента t; G- множество значений </w:t>
+      </w:r>
+      <w:proofErr w:type="spellStart"/>
+      <w:r>
+        <w:t>с.п</w:t>
+      </w:r>
+      <w:proofErr w:type="spellEnd"/>
+      <w:r>
+        <w:t>. X(t).</w:t>
+      </w:r>
+    </w:p>
+    <w:p>
+      <w:pPr>
+        <w:pStyle w:val="a3"/>
+        <w:rPr>
+          <w:rFonts w:cstheme="minorHAnsi"/>
+          <w:b/>
+          <w:color w:val="000000"/>
+        </w:rPr>
+      </w:pPr>
+    </w:p>
+    <w:p>
+      <w:pPr>
+        <w:pStyle w:val="a5"/>
+        <w:shd w:val="clear" w:color="auto" w:fill="FFFFFF"/>
+        <w:ind w:left="720"/>
+        <w:rPr>
+          <w:rFonts w:asciiTheme="minorHAnsi" w:hAnsiTheme="minorHAnsi" w:cstheme="minorHAnsi"/>
+          <w:b/>
+          <w:color w:val="000000"/>
+          <w:sz w:val="22"/>
+          <w:szCs w:val="22"/>
+        </w:rPr>
+      </w:pPr>
+      <w:r>
+        <w:rPr>
+          <w:rFonts w:asciiTheme="minorHAnsi" w:hAnsiTheme="minorHAnsi" w:cstheme="minorHAnsi"/>
+          <w:b/>
+          <w:color w:val="000000"/>
+          <w:sz w:val="22"/>
+          <w:szCs w:val="22"/>
+        </w:rPr>
+        <w:t>*сперва прочти ответы на 18 и 19 вопросы, иначе не поймёшь откуда вылупились следующие формулы*</w:t>
+      </w:r>
+    </w:p>
+    <w:p>
+      <w:pPr>
+        <w:pStyle w:val="a5"/>
+        <w:shd w:val="clear" w:color="auto" w:fill="FFFFFF"/>
+        <w:ind w:left="720"/>
+      </w:pPr>
+      <w:r>
+        <w:t>Условия согласованности:</w:t>
+      </w:r>
+    </w:p>
+    <w:p>
+      <w:pPr>
+        <w:pStyle w:val="a5"/>
+        <w:shd w:val="clear" w:color="auto" w:fill="FFFFFF"/>
+        <w:ind w:left="720"/>
+      </w:pPr>
+      <w:r>
+        <w:t>FX (x</w:t>
+      </w:r>
+      <w:proofErr w:type="gramStart"/>
+      <w:r>
+        <w:t>1 ,t</w:t>
+      </w:r>
+      <w:proofErr w:type="gramEnd"/>
+      <w:r>
+        <w:t>1 ; …;</w:t>
+      </w:r>
+      <w:proofErr w:type="spellStart"/>
+      <w:r>
+        <w:t>xn</w:t>
+      </w:r>
+      <w:proofErr w:type="spellEnd"/>
+      <w:r>
+        <w:t xml:space="preserve"> ,</w:t>
+      </w:r>
+      <w:proofErr w:type="spellStart"/>
+      <w:r>
+        <w:t>tn</w:t>
+      </w:r>
+      <w:proofErr w:type="spellEnd"/>
+      <w:r>
+        <w:t xml:space="preserve"> ) = FX (x1 ,t1 ; …;</w:t>
+      </w:r>
+      <w:proofErr w:type="spellStart"/>
+      <w:r>
+        <w:t>xn</w:t>
+      </w:r>
+      <w:proofErr w:type="spellEnd"/>
+      <w:r>
+        <w:t xml:space="preserve"> ,</w:t>
+      </w:r>
+      <w:proofErr w:type="spellStart"/>
+      <w:r>
+        <w:t>t</w:t>
+      </w:r>
+      <w:r>
+        <w:t>n</w:t>
+      </w:r>
+      <w:proofErr w:type="spellEnd"/>
+      <w:r>
+        <w:t xml:space="preserve"> ; ∞,tn+1 ; …; ∞,</w:t>
+      </w:r>
+      <w:proofErr w:type="spellStart"/>
+      <w:r>
+        <w:t>tn+p</w:t>
+      </w:r>
+      <w:proofErr w:type="spellEnd"/>
+      <w:r>
+        <w:t xml:space="preserve">) (1) </w:t>
+      </w:r>
+    </w:p>
+    <w:p>
+      <w:pPr>
+        <w:pStyle w:val="a5"/>
+        <w:shd w:val="clear" w:color="auto" w:fill="FFFFFF"/>
+        <w:ind w:left="720"/>
+        <w:rPr>
+          <w:lang w:val="en-US"/>
+        </w:rPr>
+      </w:pPr>
+      <w:r>
+        <w:rPr>
+          <w:lang w:val="en-US"/>
+        </w:rPr>
+        <w:t>FX (x</w:t>
+      </w:r>
+      <w:proofErr w:type="gramStart"/>
+      <w:r>
+        <w:rPr>
+          <w:lang w:val="en-US"/>
+        </w:rPr>
+        <w:t>1 ,t</w:t>
+      </w:r>
+      <w:proofErr w:type="gramEnd"/>
+      <w:r>
+        <w:rPr>
+          <w:lang w:val="en-US"/>
+        </w:rPr>
+        <w:t>1 ; …;</w:t>
+      </w:r>
+      <w:proofErr w:type="spellStart"/>
+      <w:r>
+        <w:rPr>
+          <w:lang w:val="en-US"/>
+        </w:rPr>
+        <w:t>xn</w:t>
+      </w:r>
+      <w:proofErr w:type="spellEnd"/>
+      <w:r>
+        <w:rPr>
+          <w:lang w:val="en-US"/>
+        </w:rPr>
+        <w:t xml:space="preserve"> ,</w:t>
+      </w:r>
+      <w:proofErr w:type="spellStart"/>
+      <w:r>
+        <w:rPr>
+          <w:lang w:val="en-US"/>
+        </w:rPr>
+        <w:t>tn</w:t>
+      </w:r>
+      <w:proofErr w:type="spellEnd"/>
+      <w:r>
+        <w:rPr>
+          <w:lang w:val="en-US"/>
+        </w:rPr>
+        <w:t xml:space="preserve"> ) = FX </w:t>
+      </w:r>
+      <w:r>
+        <w:rPr>
+          <w:lang w:val="en-US"/>
+        </w:rPr>
+        <w:t>(xi1 ,ti1 ; …;</w:t>
+      </w:r>
+      <w:proofErr w:type="spellStart"/>
+      <w:r>
+        <w:rPr>
+          <w:lang w:val="en-US"/>
+        </w:rPr>
+        <w:t>xin</w:t>
+      </w:r>
+      <w:proofErr w:type="spellEnd"/>
+      <w:r>
+        <w:rPr>
+          <w:lang w:val="en-US"/>
+        </w:rPr>
+        <w:t xml:space="preserve"> ,tin ) (2) </w:t>
+      </w:r>
+    </w:p>
+    <w:p>
+      <w:pPr>
+        <w:pStyle w:val="a5"/>
+        <w:shd w:val="clear" w:color="auto" w:fill="FFFFFF"/>
+        <w:ind w:left="720"/>
+        <w:rPr>
+          <w:rFonts w:asciiTheme="minorHAnsi" w:hAnsiTheme="minorHAnsi" w:cstheme="minorHAnsi"/>
+          <w:color w:val="000000"/>
+          <w:sz w:val="22"/>
+          <w:szCs w:val="22"/>
+        </w:rPr>
+      </w:pPr>
+      <w:r>
+        <w:rPr>
+          <w:lang w:val="en-US"/>
+        </w:rPr>
+        <w:t xml:space="preserve"> </w:t>
+      </w:r>
+      <w:r>
+        <w:t>где i</w:t>
+      </w:r>
+      <w:proofErr w:type="gramStart"/>
+      <w:r>
+        <w:t>1,i</w:t>
+      </w:r>
+      <w:proofErr w:type="gramEnd"/>
+      <w:r>
+        <w:t>2,…,</w:t>
+      </w:r>
+      <w:proofErr w:type="spellStart"/>
+      <w:r>
+        <w:t>in</w:t>
+      </w:r>
+      <w:proofErr w:type="spellEnd"/>
+      <w:r>
+        <w:t>– любая перестановка индексов1,2,…n для каждого n. Теперь можно сформулировать ещё одно определение случайного процесса. • Определение (альтернативное). Случайным процессом X(t), заданным на множестве T (t ϵT) называ</w:t>
+      </w:r>
+      <w:r>
+        <w:t>ется семейство распределений</w:t>
+      </w:r>
+      <w:r>
+        <w:t xml:space="preserve">, удовлетворяющих условиям </w:t>
+      </w:r>
+      <w:proofErr w:type="spellStart"/>
+      <w:r>
+        <w:t>согласованностиНабор</w:t>
+      </w:r>
+      <w:proofErr w:type="spellEnd"/>
+      <w:r>
+        <w:t xml:space="preserve"> функций FX (x</w:t>
+      </w:r>
+      <w:proofErr w:type="gramStart"/>
+      <w:r>
+        <w:t>1 ,t</w:t>
+      </w:r>
+      <w:proofErr w:type="gramEnd"/>
+      <w:r>
+        <w:t>1 ;…;</w:t>
+      </w:r>
+      <w:proofErr w:type="spellStart"/>
+      <w:r>
+        <w:t>xn</w:t>
+      </w:r>
+      <w:proofErr w:type="spellEnd"/>
+      <w:r>
+        <w:t xml:space="preserve"> ,</w:t>
+      </w:r>
+      <w:proofErr w:type="spellStart"/>
+      <w:r>
+        <w:t>tn</w:t>
+      </w:r>
+      <w:proofErr w:type="spellEnd"/>
+      <w:r>
+        <w:t xml:space="preserve"> ) для n = 1,2,… называют конечномерным распределением случайного процесса X(t).</w:t>
+      </w:r>
+    </w:p>
+    <w:p>
+      <w:pPr>
+        <w:pStyle w:val="a5"/>
+        <w:shd w:val="clear" w:color="auto" w:fill="FFFFFF"/>
+        <w:rPr>
+          <w:rFonts w:asciiTheme="minorHAnsi" w:hAnsiTheme="minorHAnsi" w:cstheme="minorHAnsi"/>
+          <w:b/>
+          <w:color w:val="000000"/>
+          <w:sz w:val="22"/>
+          <w:szCs w:val="22"/>
+        </w:rPr>
+      </w:pPr>
+    </w:p>
+    <w:p>
+      <w:pPr>
+        <w:pStyle w:val="a5"/>
+        <w:numPr>
+          <w:ilvl w:val="0"/>
+          <w:numId w:val="1"/>
+        </w:numPr>
+        <w:shd w:val="clear" w:color="auto" w:fill="FFFFFF"/>
+        <w:rPr>
+          <w:rFonts w:asciiTheme="minorHAnsi" w:hAnsiTheme="minorHAnsi" w:cstheme="minorHAnsi"/>
+          <w:b/>
+          <w:color w:val="000000"/>
+          <w:sz w:val="22"/>
+          <w:szCs w:val="22"/>
+        </w:rPr>
+      </w:pPr>
+      <w:r>
+        <w:rPr>
+          <w:rFonts w:asciiTheme="minorHAnsi" w:hAnsiTheme="minorHAnsi" w:cstheme="minorHAnsi"/>
+          <w:b/>
+          <w:color w:val="000000"/>
+          <w:sz w:val="22"/>
+          <w:szCs w:val="22"/>
+        </w:rPr>
+        <w:t>Сечение случайного процесса *смотри вопрос 17*</w:t>
+      </w:r>
+      <w:r>
+        <w:rPr>
+          <w:rFonts w:asciiTheme="minorHAnsi" w:hAnsiTheme="minorHAnsi" w:cstheme="minorHAnsi"/>
+          <w:b/>
+          <w:color w:val="000000"/>
+          <w:sz w:val="22"/>
+          <w:szCs w:val="22"/>
+        </w:rPr>
+        <w:t xml:space="preserve"> </w:t>
+      </w:r>
+      <w:r>
+        <w:t xml:space="preserve">При каждом фиксированном ω </w:t>
+      </w:r>
+      <w:r>
+        <w:rPr>
+          <w:rFonts w:ascii="Cambria Math" w:hAnsi="Cambria Math" w:cs="Cambria Math"/>
+        </w:rPr>
+        <w:t>∈</w:t>
+      </w:r>
+      <w:r>
+        <w:t xml:space="preserve"> </w:t>
+      </w:r>
+      <w:r>
+        <w:rPr>
+          <w:rFonts w:ascii="Calibri" w:hAnsi="Calibri" w:cs="Calibri"/>
+        </w:rPr>
+        <w:t>Ω</w:t>
+      </w:r>
+      <w:r>
+        <w:t xml:space="preserve"> </w:t>
+      </w:r>
+      <w:r>
+        <w:rPr>
+          <w:rFonts w:ascii="Calibri" w:hAnsi="Calibri" w:cs="Calibri"/>
+        </w:rPr>
+        <w:t>функция</w:t>
+      </w:r>
+      <w:r>
+        <w:t xml:space="preserve"> </w:t>
+      </w:r>
+      <w:r>
+        <w:rPr>
+          <w:rFonts w:ascii="Calibri" w:hAnsi="Calibri" w:cs="Calibri"/>
+        </w:rPr>
+        <w:t>φ</w:t>
+      </w:r>
+      <w:r>
+        <w:t>(</w:t>
+      </w:r>
+      <w:proofErr w:type="spellStart"/>
+      <w:proofErr w:type="gramStart"/>
+      <w:r>
+        <w:rPr>
+          <w:rFonts w:ascii="Calibri" w:hAnsi="Calibri" w:cs="Calibri"/>
+        </w:rPr>
+        <w:t>ω</w:t>
+      </w:r>
+      <w:r>
+        <w:t>,t</w:t>
+      </w:r>
+      <w:proofErr w:type="spellEnd"/>
+      <w:proofErr w:type="gramEnd"/>
+      <w:r>
+        <w:t xml:space="preserve">) </w:t>
+      </w:r>
+      <w:r>
+        <w:rPr>
+          <w:rFonts w:ascii="Calibri" w:hAnsi="Calibri" w:cs="Calibri"/>
+        </w:rPr>
+        <w:t>называется</w:t>
+      </w:r>
+      <w:r>
+        <w:t xml:space="preserve"> </w:t>
+      </w:r>
+      <w:r>
+        <w:rPr>
+          <w:rFonts w:ascii="Calibri" w:hAnsi="Calibri" w:cs="Calibri"/>
+        </w:rPr>
+        <w:t>траекторией</w:t>
+      </w:r>
+      <w:r>
+        <w:t xml:space="preserve"> или реализацие</w:t>
+      </w:r>
+      <w:r>
+        <w:t xml:space="preserve">й </w:t>
+      </w:r>
+      <w:proofErr w:type="spellStart"/>
+      <w:r>
+        <w:t>с.п</w:t>
+      </w:r>
+      <w:proofErr w:type="spellEnd"/>
+      <w:r>
+        <w:t>. X(t). Это означает, что</w:t>
+      </w:r>
+      <w:r>
+        <w:t xml:space="preserve"> опыт, в ходе которого случайный процес</w:t>
+      </w:r>
+      <w:r>
+        <w:t xml:space="preserve">с протекает, уже произведен и </w:t>
+      </w:r>
+      <w:r>
+        <w:t>произошло элементарное событие ω ϵ Ω. Случайный процесс называется непосредственно заданным, если каждый элементарный исход ω эксперимента описывается соответствующей траекторией в пространстве всех функций на множестве T со значениями в G.</w:t>
+      </w:r>
+    </w:p>
+    <w:p>
+      <w:pPr>
+        <w:pStyle w:val="a3"/>
+        <w:rPr>
+          <w:rFonts w:cstheme="minorHAnsi"/>
+          <w:b/>
+          <w:color w:val="000000"/>
+        </w:rPr>
+      </w:pPr>
+    </w:p>
+    <w:p>
+      <w:pPr>
+        <w:pStyle w:val="a3"/>
+        <w:numPr>
+          <w:ilvl w:val="0"/>
+          <w:numId w:val="1"/>
+        </w:numPr>
+        <w:rPr>
+          <w:rFonts w:cstheme="minorHAnsi"/>
+          <w:b/>
+          <w:color w:val="000000"/>
+        </w:rPr>
+      </w:pPr>
+      <w:r>
+        <w:t xml:space="preserve">Подобно тому как вводили функцию распределения для </w:t>
+      </w:r>
+      <w:proofErr w:type="spellStart"/>
+      <w:r>
+        <w:t>случ</w:t>
+      </w:r>
+      <w:proofErr w:type="spellEnd"/>
+      <w:r>
+        <w:t xml:space="preserve">. величины X, для </w:t>
+      </w:r>
+      <w:proofErr w:type="spellStart"/>
+      <w:r>
+        <w:t>с.п</w:t>
+      </w:r>
+      <w:proofErr w:type="spellEnd"/>
+      <w:r>
+        <w:t xml:space="preserve">. X(t) введем </w:t>
+      </w:r>
+      <w:r>
+        <w:rPr>
+          <w:b/>
+        </w:rPr>
+        <w:t xml:space="preserve">одномерную функцию распределения случайного </w:t>
+      </w:r>
+      <w:r>
+        <w:rPr>
+          <w:b/>
+        </w:rPr>
+        <w:t>процесса</w:t>
+      </w:r>
+      <w:r>
+        <w:t xml:space="preserve"> в момент времени t</w:t>
+      </w:r>
+      <w:proofErr w:type="gramStart"/>
+      <w:r>
+        <w:t xml:space="preserve">1 </w:t>
+      </w:r>
+      <w:r>
+        <w:t xml:space="preserve"> FX</w:t>
+      </w:r>
+      <w:proofErr w:type="gramEnd"/>
+      <w:r>
+        <w:t xml:space="preserve"> (y,t1 ) = P { X(t1 )</w:t>
+      </w:r>
+      <w:r>
+        <w:t xml:space="preserve"> </w:t>
+      </w:r>
+      <w:r>
+        <w:t xml:space="preserve">&lt; </w:t>
+      </w:r>
+      <w:r>
+        <w:rPr>
+          <w:lang w:val="en-US"/>
+        </w:rPr>
+        <w:t>y</w:t>
+      </w:r>
+      <w:r>
+        <w:t>}</w:t>
+      </w:r>
+    </w:p>
+    <w:p>
+      <w:pPr>
+        <w:pStyle w:val="a3"/>
+        <w:rPr>
+          <w:rFonts w:cstheme="minorHAnsi"/>
+          <w:b/>
+          <w:color w:val="000000"/>
+        </w:rPr>
+      </w:pPr>
+    </w:p>
+    <w:p>
+      <w:pPr>
+        <w:pStyle w:val="a3"/>
+        <w:rPr>
+          <w:rFonts w:cstheme="minorHAnsi"/>
+          <w:color w:val="000000"/>
+        </w:rPr>
+      </w:pPr>
+      <w:r>
+        <w:rPr>
+          <w:rFonts w:cstheme="minorHAnsi"/>
+          <w:color w:val="000000"/>
+        </w:rPr>
+        <w:t xml:space="preserve">Если зафиксировать два момента времени </w:t>
+      </w:r>
+      <w:r>
+        <w:rPr>
+          <w:rFonts w:cstheme="minorHAnsi"/>
+          <w:color w:val="000000"/>
+          <w:lang w:val="en-US"/>
+        </w:rPr>
+        <w:t>t</w:t>
+      </w:r>
+      <w:r>
+        <w:rPr>
+          <w:rFonts w:cstheme="minorHAnsi"/>
+          <w:color w:val="000000"/>
+        </w:rPr>
+        <w:t xml:space="preserve">1 </w:t>
+      </w:r>
+      <w:r>
+        <w:rPr>
+          <w:rFonts w:cstheme="minorHAnsi"/>
+          <w:color w:val="000000"/>
+        </w:rPr>
+        <w:t>и</w:t>
+      </w:r>
+      <w:r>
+        <w:rPr>
+          <w:rFonts w:cstheme="minorHAnsi"/>
+          <w:color w:val="000000"/>
+        </w:rPr>
+        <w:t xml:space="preserve"> </w:t>
+      </w:r>
+      <w:r>
+        <w:rPr>
+          <w:rFonts w:cstheme="minorHAnsi"/>
+          <w:color w:val="000000"/>
+          <w:lang w:val="en-US"/>
+        </w:rPr>
+        <w:t>t</w:t>
+      </w:r>
+      <w:r>
+        <w:rPr>
+          <w:rFonts w:cstheme="minorHAnsi"/>
+          <w:color w:val="000000"/>
+        </w:rPr>
+        <w:t>2, то получим двумерную функцию распределения случайн</w:t>
+      </w:r>
+      <w:r>
+        <w:rPr>
+          <w:rFonts w:cstheme="minorHAnsi"/>
+          <w:color w:val="000000"/>
+        </w:rPr>
+        <w:t>ого процесса.</w:t>
+      </w:r>
+    </w:p>
+    <w:p>
+      <w:pPr>
+        <w:pStyle w:val="a3"/>
+      </w:pPr>
+      <w:r>
+        <w:t>FX (y</w:t>
+      </w:r>
+      <w:proofErr w:type="gramStart"/>
+      <w:r>
+        <w:t>1</w:t>
+      </w:r>
+      <w:r>
+        <w:t>,t</w:t>
+      </w:r>
+      <w:proofErr w:type="gramEnd"/>
+      <w:r>
+        <w:t>1</w:t>
+      </w:r>
+      <w:r>
+        <w:t>;</w:t>
+      </w:r>
+      <w:r>
+        <w:rPr>
+          <w:lang w:val="en-US"/>
+        </w:rPr>
+        <w:t>y</w:t>
+      </w:r>
+      <w:r>
+        <w:t>2,</w:t>
+      </w:r>
+      <w:r>
+        <w:rPr>
+          <w:lang w:val="en-US"/>
+        </w:rPr>
+        <w:t>t</w:t>
+      </w:r>
+      <w:r>
+        <w:t>2</w:t>
+      </w:r>
+      <w:r>
+        <w:t xml:space="preserve"> ) = P { X(t1 )</w:t>
+      </w:r>
+      <w:r>
+        <w:t xml:space="preserve"> &lt; </w:t>
+      </w:r>
+      <w:r>
+        <w:rPr>
+          <w:lang w:val="en-US"/>
+        </w:rPr>
+        <w:t>y</w:t>
+      </w:r>
+      <w:r>
+        <w:t xml:space="preserve">1; </w:t>
+      </w:r>
+      <w:r>
+        <w:rPr>
+          <w:lang w:val="en-US"/>
+        </w:rPr>
+        <w:t>X</w:t>
+      </w:r>
+      <w:r>
+        <w:t>(</w:t>
+      </w:r>
+      <w:r>
+        <w:rPr>
+          <w:lang w:val="en-US"/>
+        </w:rPr>
+        <w:t>t</w:t>
+      </w:r>
+      <w:r>
+        <w:t xml:space="preserve">2) &lt; </w:t>
+      </w:r>
+      <w:r>
+        <w:rPr>
+          <w:lang w:val="en-US"/>
+        </w:rPr>
+        <w:t>y</w:t>
+      </w:r>
+      <w:r>
+        <w:t>2</w:t>
+      </w:r>
+      <w:r>
+        <w:t>}</w:t>
+      </w:r>
+    </w:p>
+    <w:p>
+      <w:pPr>
+        <w:pStyle w:val="a3"/>
+      </w:pPr>
+      <w:r>
+        <w:lastRenderedPageBreak/>
+        <w:t>И так по логике сколько угодно значений фиксируем и получаем сколько-угодно-</w:t>
+      </w:r>
+      <w:proofErr w:type="gramStart"/>
+      <w:r>
+        <w:t>мерную  функцию</w:t>
+      </w:r>
+      <w:proofErr w:type="gramEnd"/>
+      <w:r>
+        <w:t xml:space="preserve"> распределения случайного процесса.</w:t>
+      </w:r>
+      <w:r>
+        <w:t xml:space="preserve"> Распределение случайного процесса должно удовлетворять условиям согласованности. *читай 17 вопрос*</w:t>
+      </w:r>
+    </w:p>
+    <w:p>
+      <w:pPr>
+        <w:pStyle w:val="a3"/>
+      </w:pPr>
+    </w:p>
+    <w:p>
+      <w:pPr>
+        <w:pStyle w:val="a3"/>
+      </w:pPr>
+    </w:p>
+    <w:p>
+      <w:pPr>
+        <w:pStyle w:val="a3"/>
+        <w:numPr>
+          <w:ilvl w:val="0"/>
+          <w:numId w:val="1"/>
+        </w:numPr>
+      </w:pPr>
+      <w:r>
+        <w:t xml:space="preserve"> </w:t>
+      </w:r>
+      <w:r>
+        <w:t>Если n-мерная функция распределения FX (y</w:t>
+      </w:r>
+      <w:proofErr w:type="gramStart"/>
+      <w:r>
+        <w:t>1 ,t</w:t>
+      </w:r>
+      <w:proofErr w:type="gramEnd"/>
+      <w:r>
+        <w:t>1 ;…;</w:t>
+      </w:r>
+      <w:proofErr w:type="spellStart"/>
+      <w:r>
+        <w:t>yn</w:t>
+      </w:r>
+      <w:proofErr w:type="spellEnd"/>
+      <w:r>
+        <w:t xml:space="preserve"> ,</w:t>
+      </w:r>
+      <w:proofErr w:type="spellStart"/>
+      <w:r>
+        <w:t>tn</w:t>
+      </w:r>
+      <w:proofErr w:type="spellEnd"/>
+      <w:r>
+        <w:t xml:space="preserve"> ) допускает представление FX (y1 ,t1 ;…;</w:t>
+      </w:r>
+      <w:proofErr w:type="spellStart"/>
+      <w:r>
+        <w:t>yn</w:t>
+      </w:r>
+      <w:proofErr w:type="spellEnd"/>
+      <w:r>
+        <w:t xml:space="preserve"> ,</w:t>
+      </w:r>
+      <w:proofErr w:type="spellStart"/>
+      <w:r>
+        <w:t>tn</w:t>
+      </w:r>
+      <w:proofErr w:type="spellEnd"/>
+      <w:r>
+        <w:t xml:space="preserve"> ) = ∫</w:t>
+      </w:r>
+      <w:r>
+        <w:t>(от -</w:t>
+      </w:r>
+      <w:r>
+        <w:rPr>
+          <w:rFonts w:cstheme="minorHAnsi"/>
+        </w:rPr>
+        <w:t>∞</w:t>
+      </w:r>
+      <w:r>
+        <w:t xml:space="preserve"> до </w:t>
+      </w:r>
+      <w:r>
+        <w:rPr>
+          <w:lang w:val="en-US"/>
+        </w:rPr>
+        <w:t>y</w:t>
+      </w:r>
+      <w:r>
+        <w:t xml:space="preserve">1) </w:t>
+      </w:r>
+      <w:r>
+        <w:t>…</w:t>
+      </w:r>
+      <w:r>
+        <w:t>∫(от -</w:t>
+      </w:r>
+      <w:r>
+        <w:rPr>
+          <w:rFonts w:cstheme="minorHAnsi"/>
+        </w:rPr>
+        <w:t>∞</w:t>
+      </w:r>
+      <w:r>
+        <w:t xml:space="preserve"> до </w:t>
+      </w:r>
+      <w:proofErr w:type="spellStart"/>
+      <w:r>
+        <w:rPr>
+          <w:lang w:val="en-US"/>
+        </w:rPr>
+        <w:t>y</w:t>
+      </w:r>
+      <w:r>
+        <w:rPr>
+          <w:lang w:val="en-US"/>
+        </w:rPr>
+        <w:t>n</w:t>
+      </w:r>
+      <w:proofErr w:type="spellEnd"/>
+      <w:r>
+        <w:t xml:space="preserve">) </w:t>
+      </w:r>
+      <w:proofErr w:type="spellStart"/>
+      <w:r>
+        <w:t>fX</w:t>
+      </w:r>
+      <w:proofErr w:type="spellEnd"/>
+      <w:r>
+        <w:t xml:space="preserve"> (y1 ,t1 ;…;</w:t>
+      </w:r>
+      <w:proofErr w:type="spellStart"/>
+      <w:r>
+        <w:t>yn</w:t>
+      </w:r>
+      <w:proofErr w:type="spellEnd"/>
+      <w:r>
+        <w:t xml:space="preserve"> ,</w:t>
+      </w:r>
+      <w:proofErr w:type="spellStart"/>
+      <w:r>
+        <w:t>tn</w:t>
+      </w:r>
+      <w:proofErr w:type="spellEnd"/>
+      <w:r>
+        <w:t xml:space="preserve"> )</w:t>
+      </w:r>
+      <w:proofErr w:type="spellStart"/>
+      <w:r>
+        <w:t>dyn</w:t>
+      </w:r>
+      <w:proofErr w:type="spellEnd"/>
+      <w:r>
+        <w:t xml:space="preserve">…dy1 где </w:t>
+      </w:r>
+      <w:proofErr w:type="spellStart"/>
+      <w:r>
+        <w:t>fX</w:t>
+      </w:r>
+      <w:proofErr w:type="spellEnd"/>
+      <w:r>
+        <w:t xml:space="preserve"> (y1 ,t1 ;…;</w:t>
+      </w:r>
+      <w:proofErr w:type="spellStart"/>
+      <w:r>
+        <w:t>yn</w:t>
+      </w:r>
+      <w:proofErr w:type="spellEnd"/>
+      <w:r>
+        <w:t xml:space="preserve"> ,</w:t>
+      </w:r>
+      <w:proofErr w:type="spellStart"/>
+      <w:r>
+        <w:t>tn</w:t>
+      </w:r>
+      <w:proofErr w:type="spellEnd"/>
+      <w:r>
+        <w:t xml:space="preserve"> ) – некоторая измеримая неотрицательная функция такая, что ∫…∫</w:t>
+      </w:r>
+      <w:proofErr w:type="spellStart"/>
+      <w:r>
+        <w:t>fX</w:t>
+      </w:r>
+      <w:proofErr w:type="spellEnd"/>
+      <w:r>
+        <w:t xml:space="preserve"> (y1 ,t1 ;…;</w:t>
+      </w:r>
+      <w:proofErr w:type="spellStart"/>
+      <w:r>
+        <w:t>yn</w:t>
+      </w:r>
+      <w:proofErr w:type="spellEnd"/>
+      <w:r>
+        <w:t xml:space="preserve"> ,</w:t>
+      </w:r>
+      <w:proofErr w:type="spellStart"/>
+      <w:r>
+        <w:t>tn</w:t>
+      </w:r>
+      <w:proofErr w:type="spellEnd"/>
+      <w:r>
+        <w:t xml:space="preserve"> )</w:t>
+      </w:r>
+      <w:proofErr w:type="spellStart"/>
+      <w:r>
+        <w:t>dyn</w:t>
+      </w:r>
+      <w:proofErr w:type="spellEnd"/>
+      <w:r>
+        <w:t xml:space="preserve">…dy1 = 1 то </w:t>
+      </w:r>
+      <w:proofErr w:type="spellStart"/>
+      <w:r>
+        <w:t>fX</w:t>
+      </w:r>
+      <w:proofErr w:type="spellEnd"/>
+      <w:r>
+        <w:t xml:space="preserve"> называется n-мерной плотностью распределения случайного процесса X(t). (также для плотности распространено обозначение </w:t>
+      </w:r>
+      <w:proofErr w:type="spellStart"/>
+      <w:proofErr w:type="gramStart"/>
+      <w:r>
+        <w:t>pX</w:t>
+      </w:r>
+      <w:proofErr w:type="spellEnd"/>
+      <w:r>
+        <w:t xml:space="preserve"> )</w:t>
+      </w:r>
+      <w:proofErr w:type="gramEnd"/>
+    </w:p>
+    <w:p>
+      <w:pPr>
+        <w:pStyle w:val="a3"/>
+        <w:rPr>
+          <w:i/>
+        </w:rPr>
+      </w:pPr>
+      <w:proofErr w:type="spellStart"/>
+      <w:r>
+        <w:rPr>
+          <w:i/>
+        </w:rPr>
+        <w:t>Сорян</w:t>
+      </w:r>
+      <w:proofErr w:type="spellEnd"/>
+      <w:r>
+        <w:rPr>
+          <w:i/>
+        </w:rPr>
+        <w:t xml:space="preserve"> за интегралы, они не хотели копироваться </w:t>
+      </w:r>
+      <w:proofErr w:type="gramStart"/>
+      <w:r>
+        <w:rPr>
+          <w:i/>
+        </w:rPr>
+        <w:t>из лекция</w:t>
+      </w:r>
+      <w:proofErr w:type="gramEnd"/>
+      <w:r>
+        <w:rPr>
+          <w:i/>
+        </w:rPr>
+        <w:t xml:space="preserve"> вместе с границами</w:t>
+      </w:r>
+    </w:p>
+    <w:p>
+      <w:pPr>
+        <w:pStyle w:val="a3"/>
+      </w:pPr>
+    </w:p>
+    <w:p>
+      <w:pPr>
+        <w:pStyle w:val="a3"/>
+        <w:numPr>
+          <w:ilvl w:val="0"/>
+          <w:numId w:val="1"/>
+        </w:numPr>
+      </w:pPr>
+      <w:r>
+        <w:rPr>
+          <w:i/>
+        </w:rPr>
+        <w:t>Математическим ожиданием случайного процесса</w:t>
+      </w:r>
+      <w:r>
+        <w:t xml:space="preserve"> или (иногда) его средним значением называется неслучайная функция EX(t), </w:t>
+      </w:r>
+      <w:proofErr w:type="spellStart"/>
+      <w:r>
+        <w:t>tϵT</w:t>
+      </w:r>
+      <w:proofErr w:type="spellEnd"/>
+      <w:r>
+        <w:t xml:space="preserve">, (или E[X(t)], часто также обозначают MX(t), либо </w:t>
+      </w:r>
+      <w:proofErr w:type="spellStart"/>
+      <w:r>
+        <w:t>mX</w:t>
+      </w:r>
+      <w:proofErr w:type="spellEnd"/>
+      <w:r>
+        <w:t xml:space="preserve"> (t</w:t>
+      </w:r>
+      <w:proofErr w:type="gramStart"/>
+      <w:r>
+        <w:t>) )</w:t>
+      </w:r>
+      <w:proofErr w:type="gramEnd"/>
+      <w:r>
+        <w:t xml:space="preserve">, определяемая соотношением EX(t) = ∫ y </w:t>
+      </w:r>
+      <w:proofErr w:type="spellStart"/>
+      <w:r>
+        <w:t>fX</w:t>
+      </w:r>
+      <w:proofErr w:type="spellEnd"/>
+      <w:r>
+        <w:t xml:space="preserve"> (</w:t>
+      </w:r>
+      <w:proofErr w:type="spellStart"/>
+      <w:r>
+        <w:t>y,t</w:t>
+      </w:r>
+      <w:proofErr w:type="spellEnd"/>
+      <w:r>
+        <w:t xml:space="preserve">) </w:t>
+      </w:r>
+      <w:proofErr w:type="spellStart"/>
+      <w:r>
+        <w:t>dy</w:t>
+      </w:r>
+      <w:proofErr w:type="spellEnd"/>
+    </w:p>
+    <w:p>
+      <w:pPr>
+        <w:pStyle w:val="a3"/>
+      </w:pPr>
+    </w:p>
+    <w:p>
+      <w:pPr>
+        <w:pStyle w:val="a3"/>
+        <w:numPr>
+          <w:ilvl w:val="0"/>
+          <w:numId w:val="1"/>
+        </w:numPr>
+      </w:pPr>
+      <w:r>
+        <w:t xml:space="preserve">Функцией ковариации (ковариационной функцией) случайного процесса X(t) называется математическое ожидание произведения центрированных сечений случайного процесса в моменты времени t1 и t2 </w:t>
+      </w:r>
+      <w:r>
+        <w:t>(т.е. ковариация этих сечений).</w:t>
+      </w:r>
+    </w:p>
+    <w:p>
+      <w:pPr>
+        <w:pStyle w:val="a3"/>
+      </w:pPr>
+    </w:p>
+    <w:p>
+      <w:pPr>
+        <w:pStyle w:val="a3"/>
+        <w:rPr>
+          <w:lang w:val="en-US"/>
+        </w:rPr>
+      </w:pPr>
+      <w:proofErr w:type="gramStart"/>
+      <w:r>
+        <w:rPr>
+          <w:lang w:val="en-US"/>
+        </w:rPr>
+        <w:t>K(</w:t>
+      </w:r>
+      <w:proofErr w:type="gramEnd"/>
+      <w:r>
+        <w:rPr>
+          <w:lang w:val="en-US"/>
+        </w:rPr>
+        <w:t xml:space="preserve">t1 ,t2 ) = </w:t>
+      </w:r>
+      <w:proofErr w:type="spellStart"/>
+      <w:r>
+        <w:rPr>
+          <w:lang w:val="en-US"/>
+        </w:rPr>
+        <w:t>Cov</w:t>
+      </w:r>
+      <w:proofErr w:type="spellEnd"/>
+      <w:r>
+        <w:rPr>
+          <w:lang w:val="en-US"/>
+        </w:rPr>
+        <w:t xml:space="preserve"> (X(t1 ), X(t2 )) = E [ (X(t1 ) – E(X(t1 )) ) · (X(t1 ) – E(X(t1 )) )</w:t>
+      </w:r>
+      <w:r>
+        <w:rPr>
+          <w:lang w:val="en-US"/>
+        </w:rPr>
+        <w:t xml:space="preserve"> ] </w:t>
+      </w:r>
+    </w:p>
+    <w:p>
+      <w:pPr>
+        <w:pStyle w:val="a3"/>
+        <w:rPr>
+          <w:lang w:val="en-US"/>
+        </w:rPr>
+      </w:pPr>
+    </w:p>
+    <w:p>
+      <w:pPr>
+        <w:pStyle w:val="a3"/>
+      </w:pPr>
+      <w:r>
+        <w:t>KX (t</w:t>
+      </w:r>
+      <w:proofErr w:type="gramStart"/>
+      <w:r>
+        <w:t>1 ,t</w:t>
+      </w:r>
+      <w:proofErr w:type="gramEnd"/>
+      <w:r>
+        <w:t>2 ) характеризует не только степень линейной зависимости между двумя сечениями, но и разброс этих сечений относительно математического ожидания случайного процесса EX(t)</w:t>
+      </w:r>
+    </w:p>
+    <w:p>
+      <w:pPr>
+        <w:pStyle w:val="a3"/>
+      </w:pPr>
+    </w:p>
+    <w:p>
+      <w:pPr>
+        <w:pStyle w:val="a3"/>
+        <w:numPr>
+          <w:ilvl w:val="0"/>
+          <w:numId w:val="1"/>
+        </w:numPr>
+      </w:pPr>
+      <w:r>
+        <w:rPr>
+          <w:b/>
+        </w:rPr>
+        <w:t>Процессом Маркова</w:t>
+      </w:r>
+      <w:r>
+        <w:t xml:space="preserve"> называется процесс, обладающий следующим свойством отсутствия пам</w:t>
+      </w:r>
+      <w:r>
+        <w:t>яти (отсутствия последействия):</w:t>
+      </w:r>
+    </w:p>
+    <w:p>
+      <w:pPr>
+        <w:pStyle w:val="a3"/>
+      </w:pPr>
+      <w:r>
+        <w:t>P (</w:t>
+      </w:r>
+      <w:proofErr w:type="gramStart"/>
+      <w:r>
+        <w:t>X(</w:t>
+      </w:r>
+      <w:proofErr w:type="spellStart"/>
+      <w:proofErr w:type="gramEnd"/>
+      <w:r>
+        <w:t>tn</w:t>
+      </w:r>
+      <w:proofErr w:type="spellEnd"/>
+      <w:r>
+        <w:t xml:space="preserve"> ) = </w:t>
+      </w:r>
+      <w:proofErr w:type="spellStart"/>
+      <w:r>
+        <w:t>xn</w:t>
+      </w:r>
+      <w:proofErr w:type="spellEnd"/>
+      <w:r>
+        <w:t xml:space="preserve"> | X(</w:t>
+      </w:r>
+      <w:proofErr w:type="spellStart"/>
+      <w:r>
+        <w:t>tn</w:t>
+      </w:r>
+      <w:proofErr w:type="spellEnd"/>
+      <w:r>
+        <w:t xml:space="preserve"> -1 ) = xn-1 ,…, X(t2 )=x2 , X(t1 )=x1 ) = P (X(</w:t>
+      </w:r>
+      <w:proofErr w:type="spellStart"/>
+      <w:r>
+        <w:t>tn</w:t>
+      </w:r>
+      <w:proofErr w:type="spellEnd"/>
+      <w:r>
+        <w:t xml:space="preserve"> ) = </w:t>
+      </w:r>
+      <w:proofErr w:type="spellStart"/>
+      <w:r>
+        <w:t>xn</w:t>
+      </w:r>
+      <w:proofErr w:type="spellEnd"/>
+      <w:r>
+        <w:t xml:space="preserve"> | X(</w:t>
+      </w:r>
+      <w:proofErr w:type="spellStart"/>
+      <w:r>
+        <w:t>tn</w:t>
+      </w:r>
+      <w:proofErr w:type="spellEnd"/>
+      <w:r>
+        <w:t xml:space="preserve"> -1 ) = xn-1 )</w:t>
       </w:r>
       <w:bookmarkStart w:id="0" w:name="_GoBack"/>
       <w:bookmarkEnd w:id="0"/>
-      <w:r>
-        <w:t>X(t) называется функция, значение которой при любом фиксированном t = t0 является случайной величиной, которую буде</w:t>
-      </w:r>
-      <w:r>
-        <w:t>м называть сечением случайного</w:t>
-      </w:r>
-      <w:r>
-        <w:t xml:space="preserve"> процесса в момент времени t.</w:t>
-      </w:r>
-    </w:p>
-    <w:p>
-      <w:pPr>
-        <w:pStyle w:val="a3"/>
-        <w:spacing w:before="240"/>
-        <w:rPr>
-          <w:rFonts w:cstheme="minorHAnsi"/>
-        </w:rPr>
-      </w:pPr>
     </w:p>
     <w:sectPr>
       <w:pgSz w:w="11906" w:h="16838"/>
@@ -2215,8 +3332,8 @@
   <w:abstractNum w:abstractNumId="1" w15:restartNumberingAfterBreak="0">
     <w:nsid w:val="183E3413"/>
     <w:multiLevelType w:val="hybridMultilevel"/>
-    <w:tmpl w:val="877880B4"/>
-    <w:lvl w:ilvl="0" w:tplc="04190011">
+    <w:tmpl w:val="4E8269B4"/>
+    <w:lvl w:ilvl="0" w:tplc="919EC0CE">
       <w:start w:val="1"/>
       <w:numFmt w:val="decimal"/>
       <w:lvlText w:val="%1)"/>
@@ -2226,6 +3343,7 @@
       </w:pPr>
       <w:rPr>
         <w:rFonts w:hint="default"/>
+        <w:b/>
       </w:rPr>
     </w:lvl>
     <w:lvl w:ilvl="1" w:tplc="04190019" w:tentative="1">

</xml_diff>

<commit_message>
Update doc for TMO
</commit_message>
<xml_diff>
--- a/TMO/Разбор вопросов на зачёт.docx
+++ b/TMO/Разбор вопросов на зачёт.docx
@@ -1945,13 +1945,7 @@
       </w:r>
       <w:proofErr w:type="spellEnd"/>
       <w:r>
-        <w:t>. X(t)</w:t>
-      </w:r>
-      <w:r>
-        <w:t xml:space="preserve"> есть функция двух переменных •</w:t>
-      </w:r>
-      <w:r>
-        <w:t>X(t) = φ(</w:t>
+        <w:t>. X(t) есть функция двух переменных •X(t) = φ(</w:t>
       </w:r>
       <w:proofErr w:type="spellStart"/>
       <w:proofErr w:type="gramStart"/>
@@ -1978,10 +1972,7 @@
         <w:t>⊂</w:t>
       </w:r>
       <w:r>
-        <w:t xml:space="preserve"> R+, </w:t>
-      </w:r>
-      <w:r>
-        <w:t xml:space="preserve">где Ω - пространство элементарных событий; Т- множество значений аргумента t; G- множество значений </w:t>
+        <w:t xml:space="preserve"> R+, где Ω - пространство элементарных событий; Т- множество значений аргумента t; G- множество значений </w:t>
       </w:r>
       <w:proofErr w:type="spellStart"/>
       <w:r>
@@ -2079,10 +2070,7 @@
       </w:r>
       <w:proofErr w:type="spellStart"/>
       <w:r>
-        <w:t>t</w:t>
-      </w:r>
-      <w:r>
-        <w:t>n</w:t>
+        <w:t>tn</w:t>
       </w:r>
       <w:proofErr w:type="spellEnd"/>
       <w:r>
@@ -2152,13 +2140,7 @@
         <w:rPr>
           <w:lang w:val="en-US"/>
         </w:rPr>
-        <w:t xml:space="preserve"> ) = FX </w:t>
-      </w:r>
-      <w:r>
-        <w:rPr>
-          <w:lang w:val="en-US"/>
-        </w:rPr>
-        <w:t>(xi1 ,ti1 ; …;</w:t>
+        <w:t xml:space="preserve"> ) = FX (xi1 ,ti1 ; …;</w:t>
       </w:r>
       <w:proofErr w:type="spellStart"/>
       <w:r>
@@ -2180,12 +2162,6 @@
         <w:pStyle w:val="a5"/>
         <w:shd w:val="clear" w:color="auto" w:fill="FFFFFF"/>
         <w:ind w:left="720"/>
-        <w:rPr>
-          <w:rFonts w:asciiTheme="minorHAnsi" w:hAnsiTheme="minorHAnsi" w:cstheme="minorHAnsi"/>
-          <w:color w:val="000000"/>
-          <w:sz w:val="22"/>
-          <w:szCs w:val="22"/>
-        </w:rPr>
       </w:pPr>
       <w:r>
         <w:rPr>
@@ -2210,21 +2186,38 @@
       </w:r>
       <w:proofErr w:type="spellEnd"/>
       <w:r>
-        <w:t>– любая перестановка индексов1,2,…n для каждого n. Теперь можно сформулировать ещё одно определение случайного процесса. • Определение (альтернативное). Случайным процессом X(t), заданным на множестве T (t ϵT) называ</w:t>
-      </w:r>
-      <w:r>
-        <w:t>ется семейство распределений</w:t>
-      </w:r>
-      <w:r>
-        <w:t xml:space="preserve">, удовлетворяющих условиям </w:t>
-      </w:r>
-      <w:proofErr w:type="spellStart"/>
-      <w:r>
-        <w:t>согласованностиНабор</w:t>
-      </w:r>
-      <w:proofErr w:type="spellEnd"/>
-      <w:r>
-        <w:t xml:space="preserve"> функций FX (x</w:t>
+        <w:t>– любая перестановка индексов1,2,…n для каждого n. Теперь можно сформулировать ещё одно оп</w:t>
+      </w:r>
+      <w:r>
+        <w:t xml:space="preserve">ределение случайного процесса. </w:t>
+      </w:r>
+    </w:p>
+    <w:p>
+      <w:pPr>
+        <w:pStyle w:val="a5"/>
+        <w:shd w:val="clear" w:color="auto" w:fill="FFFFFF"/>
+        <w:ind w:left="720"/>
+      </w:pPr>
+      <w:bookmarkStart w:id="0" w:name="_GoBack"/>
+      <w:bookmarkEnd w:id="0"/>
+      <w:r>
+        <w:t xml:space="preserve"> Определение (альтернативное). Случайным процессом X(t), заданным на множестве T (t ϵT) называется семейство распределений, удовлетворяющих условиям согласованности</w:t>
+      </w:r>
+    </w:p>
+    <w:p>
+      <w:pPr>
+        <w:pStyle w:val="a5"/>
+        <w:shd w:val="clear" w:color="auto" w:fill="FFFFFF"/>
+        <w:ind w:left="720"/>
+        <w:rPr>
+          <w:rFonts w:asciiTheme="minorHAnsi" w:hAnsiTheme="minorHAnsi" w:cstheme="minorHAnsi"/>
+          <w:color w:val="000000"/>
+          <w:sz w:val="22"/>
+          <w:szCs w:val="22"/>
+        </w:rPr>
+      </w:pPr>
+      <w:r>
+        <w:t>Набор функций FX (x</w:t>
       </w:r>
       <w:proofErr w:type="gramStart"/>
       <w:r>
@@ -2371,10 +2364,7 @@
         <w:t>траекторией</w:t>
       </w:r>
       <w:r>
-        <w:t xml:space="preserve"> или реализацие</w:t>
-      </w:r>
-      <w:r>
-        <w:t xml:space="preserve">й </w:t>
+        <w:t xml:space="preserve"> или реализацией </w:t>
       </w:r>
       <w:proofErr w:type="spellStart"/>
       <w:r>
@@ -2382,16 +2372,7 @@
       </w:r>
       <w:proofErr w:type="spellEnd"/>
       <w:r>
-        <w:t>. X(t). Это означает, что</w:t>
-      </w:r>
-      <w:r>
-        <w:t xml:space="preserve"> опыт, в ходе которого случайный процес</w:t>
-      </w:r>
-      <w:r>
-        <w:t xml:space="preserve">с протекает, уже произведен и </w:t>
-      </w:r>
-      <w:r>
-        <w:t>произошло элементарное событие ω ϵ Ω. Случайный процесс называется непосредственно заданным, если каждый элементарный исход ω эксперимента описывается соответствующей траекторией в пространстве всех функций на множестве T со значениями в G.</w:t>
+        <w:t>. X(t). Это означает, что опыт, в ходе которого случайный процесс протекает, уже произведен и произошло элементарное событие ω ϵ Ω. Случайный процесс называется непосредственно заданным, если каждый элементарный исход ω эксперимента описывается соответствующей траекторией в пространстве всех функций на множестве T со значениями в G.</w:t>
       </w:r>
     </w:p>
     <w:p>
@@ -2440,30 +2421,18 @@
         <w:rPr>
           <w:b/>
         </w:rPr>
-        <w:t xml:space="preserve">одномерную функцию распределения случайного </w:t>
-      </w:r>
-      <w:r>
-        <w:rPr>
-          <w:b/>
-        </w:rPr>
-        <w:t>процесса</w:t>
+        <w:t>одномерную функцию распределения случайного процесса</w:t>
       </w:r>
       <w:r>
         <w:t xml:space="preserve"> в момент времени t</w:t>
       </w:r>
       <w:proofErr w:type="gramStart"/>
       <w:r>
-        <w:t xml:space="preserve">1 </w:t>
-      </w:r>
-      <w:r>
-        <w:t xml:space="preserve"> FX</w:t>
+        <w:t>1  FX</w:t>
       </w:r>
       <w:proofErr w:type="gramEnd"/>
       <w:r>
-        <w:t xml:space="preserve"> (y,t1 ) = P { X(t1 )</w:t>
-      </w:r>
-      <w:r>
-        <w:t xml:space="preserve"> </w:t>
+        <w:t xml:space="preserve"> (y,t1 ) = P { X(t1 ) </w:t>
       </w:r>
       <w:r>
         <w:t xml:space="preserve">&lt; </w:t>
@@ -2679,10 +2648,7 @@
         </w:numPr>
       </w:pPr>
       <w:r>
-        <w:t xml:space="preserve"> </w:t>
-      </w:r>
-      <w:r>
-        <w:t>Если n-мерная функция распределения FX (y</w:t>
+        <w:t xml:space="preserve"> Если n-мерная функция распределения FX (y</w:t>
       </w:r>
       <w:proofErr w:type="gramStart"/>
       <w:r>
@@ -2765,13 +2731,7 @@
         <w:rPr>
           <w:lang w:val="en-US"/>
         </w:rPr>
-        <w:t>y</w:t>
-      </w:r>
-      <w:r>
-        <w:rPr>
-          <w:lang w:val="en-US"/>
-        </w:rPr>
-        <w:t>n</w:t>
+        <w:t>yn</w:t>
       </w:r>
       <w:proofErr w:type="spellEnd"/>
       <w:r>
@@ -3002,10 +2962,7 @@
         </w:numPr>
       </w:pPr>
       <w:r>
-        <w:t xml:space="preserve">Функцией ковариации (ковариационной функцией) случайного процесса X(t) называется математическое ожидание произведения центрированных сечений случайного процесса в моменты времени t1 и t2 </w:t>
-      </w:r>
-      <w:r>
-        <w:t>(т.е. ковариация этих сечений).</w:t>
+        <w:t>Функцией ковариации (ковариационной функцией) случайного процесса X(t) называется математическое ожидание произведения центрированных сечений случайного процесса в моменты времени t1 и t2 (т.е. ковариация этих сечений).</w:t>
       </w:r>
     </w:p>
     <w:p>
@@ -3046,13 +3003,7 @@
         <w:rPr>
           <w:lang w:val="en-US"/>
         </w:rPr>
-        <w:t xml:space="preserve"> (X(t1 ), X(t2 )) = E [ (X(t1 ) – E(X(t1 )) ) · (X(t1 ) – E(X(t1 )) )</w:t>
-      </w:r>
-      <w:r>
-        <w:rPr>
-          <w:lang w:val="en-US"/>
-        </w:rPr>
-        <w:t xml:space="preserve"> ] </w:t>
+        <w:t xml:space="preserve"> (X(t1 ), X(t2 )) = E [ (X(t1 ) – E(X(t1 )) ) · (X(t1 ) – E(X(t1 )) ) ] </w:t>
       </w:r>
     </w:p>
     <w:p>
@@ -3165,8 +3116,6 @@
       <w:r>
         <w:t xml:space="preserve"> -1 ) = xn-1 )</w:t>
       </w:r>
-      <w:bookmarkStart w:id="0" w:name="_GoBack"/>
-      <w:bookmarkEnd w:id="0"/>
     </w:p>
     <w:sectPr>
       <w:pgSz w:w="11906" w:h="16838"/>

</xml_diff>